<commit_message>
se justificó texto de conclusiones
</commit_message>
<xml_diff>
--- a/Documentacion.docx
+++ b/Documentacion.docx
@@ -4911,6 +4911,7 @@
           <w:ilvl w:val="0"/>
           <w:numId w:val="24"/>
         </w:numPr>
+        <w:jc w:val="both"/>
       </w:pPr>
       <w:r>
         <w:t>Se deben utilizar herramientas y programas para agrupar palabras similares (mal escritas o con comas), porque con mayores cantidades de datos sí puede perjudicar la toma correcta de decisiones.</w:t>
@@ -4923,6 +4924,7 @@
           <w:ilvl w:val="0"/>
           <w:numId w:val="24"/>
         </w:numPr>
+        <w:jc w:val="both"/>
       </w:pPr>
       <w:r>
         <w:t>La identificación de palabras negativas ayuda a descubrir motivos de disgusto en los clientes.</w:t>
@@ -4935,6 +4937,7 @@
           <w:ilvl w:val="0"/>
           <w:numId w:val="24"/>
         </w:numPr>
+        <w:jc w:val="both"/>
       </w:pPr>
       <w:r>
         <w:t>La mayoría de los consumidores son personas con trabajos relacionados a los hoteles.</w:t>
@@ -4942,6 +4945,7 @@
     </w:p>
     <w:p>
       <w:pPr>
+        <w:jc w:val="both"/>
         <w:rPr>
           <w:b/>
           <w:bCs/>
@@ -4962,6 +4966,7 @@
           <w:ilvl w:val="0"/>
           <w:numId w:val="24"/>
         </w:numPr>
+        <w:jc w:val="both"/>
       </w:pPr>
       <w:r>
         <w:t xml:space="preserve">La mayoría de </w:t>
@@ -4986,6 +4991,7 @@
           <w:ilvl w:val="0"/>
           <w:numId w:val="24"/>
         </w:numPr>
+        <w:jc w:val="both"/>
       </w:pPr>
       <w:r>
         <w:t>Una cantidad considerable de personas no está satisfecha con el servicio que les provee la empresa</w:t>
@@ -5001,6 +5007,7 @@
           <w:ilvl w:val="0"/>
           <w:numId w:val="24"/>
         </w:numPr>
+        <w:jc w:val="both"/>
       </w:pPr>
       <w:r>
         <w:t>Estos datos ayudan a tener conclusiones generales de manera más rápida gracias a que son numéricos y más directos. Para su profunda investigación se acude a archivos como el de Correos.txt</w:t>
@@ -5009,6 +5016,7 @@
     <w:p>
       <w:pPr>
         <w:pStyle w:val="Ttulo1"/>
+        <w:jc w:val="both"/>
         <w:rPr>
           <w:rFonts w:eastAsiaTheme="minorEastAsia"/>
         </w:rPr>

</xml_diff>